<commit_message>
Task 6 completed. (testing if i have commit rights)
</commit_message>
<xml_diff>
--- a/Assignment 2/Report - Assignment 2.docx
+++ b/Assignment 2/Report - Assignment 2.docx
@@ -1508,7 +1508,7 @@
     </w:p>
     <w:p>
       <w:pPr>
-        <w:pStyle w:val="ListParagraph"/>
+        <w:pStyle w:val="Listeavsnitt"/>
         <w:numPr>
           <w:ilvl w:val="0"/>
           <w:numId w:val="1"/>
@@ -1534,7 +1534,64 @@
     </w:p>
     <w:p>
       <w:pPr>
-        <w:pStyle w:val="ListParagraph"/>
+        <w:pStyle w:val="Listeavsnitt"/>
+        <w:rPr>
+          <w:rFonts w:ascii="Lato" w:eastAsia="Lato" w:hAnsi="Lato" w:cs="Lato"/>
+          <w:bCs/>
+          <w:sz w:val="24"/>
+          <w:szCs w:val="24"/>
+          <w:lang w:val="en-US"/>
+        </w:rPr>
+      </w:pPr>
+      <w:r>
+        <w:rPr>
+          <w:rFonts w:ascii="Lato" w:eastAsia="Lato" w:hAnsi="Lato" w:cs="Lato"/>
+          <w:bCs/>
+          <w:noProof/>
+          <w:sz w:val="24"/>
+          <w:szCs w:val="24"/>
+          <w:lang w:val="en-US"/>
+        </w:rPr>
+        <w:drawing>
+          <wp:inline distT="0" distB="0" distL="0" distR="0" wp14:anchorId="44F4A4E4" wp14:editId="786694D8">
+            <wp:extent cx="2743583" cy="1419423"/>
+            <wp:effectExtent l="0" t="0" r="0" b="9525"/>
+            <wp:docPr id="4" name="Bilde 4"/>
+            <wp:cNvGraphicFramePr>
+              <a:graphicFrameLocks xmlns:a="http://schemas.openxmlformats.org/drawingml/2006/main" noChangeAspect="1"/>
+            </wp:cNvGraphicFramePr>
+            <a:graphic xmlns:a="http://schemas.openxmlformats.org/drawingml/2006/main">
+              <a:graphicData uri="http://schemas.openxmlformats.org/drawingml/2006/picture">
+                <pic:pic xmlns:pic="http://schemas.openxmlformats.org/drawingml/2006/picture">
+                  <pic:nvPicPr>
+                    <pic:cNvPr id="1" name=""/>
+                    <pic:cNvPicPr/>
+                  </pic:nvPicPr>
+                  <pic:blipFill>
+                    <a:blip r:embed="rId12"/>
+                    <a:stretch>
+                      <a:fillRect/>
+                    </a:stretch>
+                  </pic:blipFill>
+                  <pic:spPr>
+                    <a:xfrm>
+                      <a:off x="0" y="0"/>
+                      <a:ext cx="2743583" cy="1419423"/>
+                    </a:xfrm>
+                    <a:prstGeom prst="rect">
+                      <a:avLst/>
+                    </a:prstGeom>
+                  </pic:spPr>
+                </pic:pic>
+              </a:graphicData>
+            </a:graphic>
+          </wp:inline>
+        </w:drawing>
+      </w:r>
+    </w:p>
+    <w:p>
+      <w:pPr>
+        <w:pStyle w:val="Listeavsnitt"/>
         <w:numPr>
           <w:ilvl w:val="0"/>
           <w:numId w:val="1"/>
@@ -1560,6 +1617,128 @@
     </w:p>
     <w:p>
       <w:pPr>
+        <w:pStyle w:val="Listeavsnitt"/>
+        <w:rPr>
+          <w:rFonts w:ascii="Lato" w:eastAsia="Lato" w:hAnsi="Lato" w:cs="Lato"/>
+          <w:bCs/>
+          <w:sz w:val="24"/>
+          <w:szCs w:val="24"/>
+          <w:lang w:val="en-US"/>
+        </w:rPr>
+      </w:pPr>
+      <w:r>
+        <w:rPr>
+          <w:rFonts w:ascii="Lato" w:eastAsia="Lato" w:hAnsi="Lato" w:cs="Lato"/>
+          <w:bCs/>
+          <w:sz w:val="24"/>
+          <w:szCs w:val="24"/>
+          <w:lang w:val="en-US"/>
+        </w:rPr>
+        <w:t>TIMESTAMPDIFF in MySQL does only consider full hours (does not round up).</w:t>
+      </w:r>
+      <w:r>
+        <w:rPr>
+          <w:rFonts w:ascii="Lato" w:eastAsia="Lato" w:hAnsi="Lato" w:cs="Lato"/>
+          <w:bCs/>
+          <w:sz w:val="24"/>
+          <w:szCs w:val="24"/>
+          <w:lang w:val="en-US"/>
+        </w:rPr>
+        <w:t xml:space="preserve"> </w:t>
+      </w:r>
+    </w:p>
+    <w:p>
+      <w:pPr>
+        <w:pStyle w:val="Listeavsnitt"/>
+        <w:rPr>
+          <w:rFonts w:ascii="Lato" w:eastAsia="Lato" w:hAnsi="Lato" w:cs="Lato"/>
+          <w:bCs/>
+          <w:sz w:val="24"/>
+          <w:szCs w:val="24"/>
+          <w:lang w:val="en-US"/>
+        </w:rPr>
+      </w:pPr>
+      <w:r>
+        <w:rPr>
+          <w:rFonts w:ascii="Lato" w:eastAsia="Lato" w:hAnsi="Lato" w:cs="Lato"/>
+          <w:bCs/>
+          <w:sz w:val="24"/>
+          <w:szCs w:val="24"/>
+          <w:lang w:val="en-US"/>
+        </w:rPr>
+        <w:t>2009 was the year with the most recorded full hours. 126% more minutes than 2008 and 132% more full hours.</w:t>
+      </w:r>
+    </w:p>
+    <w:p>
+      <w:pPr>
+        <w:pStyle w:val="Listeavsnitt"/>
+        <w:rPr>
+          <w:rFonts w:ascii="Lato" w:eastAsia="Lato" w:hAnsi="Lato" w:cs="Lato"/>
+          <w:bCs/>
+          <w:sz w:val="24"/>
+          <w:szCs w:val="24"/>
+          <w:lang w:val="en-US"/>
+        </w:rPr>
+      </w:pPr>
+      <w:r>
+        <w:rPr>
+          <w:rFonts w:ascii="Lato" w:eastAsia="Lato" w:hAnsi="Lato" w:cs="Lato"/>
+          <w:bCs/>
+          <w:sz w:val="24"/>
+          <w:szCs w:val="24"/>
+          <w:lang w:val="en-US"/>
+        </w:rPr>
+        <w:drawing>
+          <wp:inline distT="0" distB="0" distL="0" distR="0" wp14:anchorId="20704133" wp14:editId="0D820710">
+            <wp:extent cx="3210373" cy="1467055"/>
+            <wp:effectExtent l="0" t="0" r="0" b="0"/>
+            <wp:docPr id="5" name="Bilde 5"/>
+            <wp:cNvGraphicFramePr>
+              <a:graphicFrameLocks xmlns:a="http://schemas.openxmlformats.org/drawingml/2006/main" noChangeAspect="1"/>
+            </wp:cNvGraphicFramePr>
+            <a:graphic xmlns:a="http://schemas.openxmlformats.org/drawingml/2006/main">
+              <a:graphicData uri="http://schemas.openxmlformats.org/drawingml/2006/picture">
+                <pic:pic xmlns:pic="http://schemas.openxmlformats.org/drawingml/2006/picture">
+                  <pic:nvPicPr>
+                    <pic:cNvPr id="1" name=""/>
+                    <pic:cNvPicPr/>
+                  </pic:nvPicPr>
+                  <pic:blipFill>
+                    <a:blip r:embed="rId13"/>
+                    <a:stretch>
+                      <a:fillRect/>
+                    </a:stretch>
+                  </pic:blipFill>
+                  <pic:spPr>
+                    <a:xfrm>
+                      <a:off x="0" y="0"/>
+                      <a:ext cx="3210373" cy="1467055"/>
+                    </a:xfrm>
+                    <a:prstGeom prst="rect">
+                      <a:avLst/>
+                    </a:prstGeom>
+                  </pic:spPr>
+                </pic:pic>
+              </a:graphicData>
+            </a:graphic>
+          </wp:inline>
+        </w:drawing>
+      </w:r>
+    </w:p>
+    <w:p>
+      <w:pPr>
+        <w:pStyle w:val="Listeavsnitt"/>
+        <w:rPr>
+          <w:rFonts w:ascii="Lato" w:eastAsia="Lato" w:hAnsi="Lato" w:cs="Lato"/>
+          <w:bCs/>
+          <w:sz w:val="24"/>
+          <w:szCs w:val="24"/>
+          <w:lang w:val="en-US"/>
+        </w:rPr>
+      </w:pPr>
+    </w:p>
+    <w:p>
+      <w:pPr>
         <w:rPr>
           <w:rFonts w:ascii="Lato" w:eastAsia="Lato" w:hAnsi="Lato" w:cs="Lato"/>
           <w:bCs/>
@@ -1599,6 +1778,28 @@
           <w:lang w:val="en-US"/>
         </w:rPr>
       </w:pPr>
+    </w:p>
+    <w:p>
+      <w:pPr>
+        <w:rPr>
+          <w:rFonts w:ascii="Lato" w:eastAsia="Lato" w:hAnsi="Lato" w:cs="Lato"/>
+          <w:bCs/>
+          <w:sz w:val="24"/>
+          <w:szCs w:val="24"/>
+          <w:lang w:val="en-US"/>
+        </w:rPr>
+      </w:pPr>
+    </w:p>
+    <w:p>
+      <w:pPr>
+        <w:rPr>
+          <w:rFonts w:ascii="Lato" w:eastAsia="Lato" w:hAnsi="Lato" w:cs="Lato"/>
+          <w:bCs/>
+          <w:sz w:val="24"/>
+          <w:szCs w:val="24"/>
+          <w:lang w:val="en-US"/>
+        </w:rPr>
+      </w:pPr>
       <w:r>
         <w:rPr>
           <w:rFonts w:ascii="Lato" w:eastAsia="Lato" w:hAnsi="Lato" w:cs="Lato"/>
@@ -1700,6 +1901,7 @@
           <w:szCs w:val="24"/>
           <w:lang w:val="en-US"/>
         </w:rPr>
+        <w:lastRenderedPageBreak/>
         <w:t xml:space="preserve">2.10: </w:t>
       </w:r>
       <w:r>
@@ -1891,8 +2093,8 @@
       </w:r>
     </w:p>
     <w:sectPr>
-      <w:headerReference w:type="default" r:id="rId12"/>
-      <w:footerReference w:type="default" r:id="rId13"/>
+      <w:headerReference w:type="default" r:id="rId14"/>
+      <w:footerReference w:type="default" r:id="rId15"/>
       <w:pgSz w:w="11909" w:h="16834"/>
       <w:pgMar w:top="1440" w:right="1440" w:bottom="1440" w:left="1440" w:header="720" w:footer="720" w:gutter="0"/>
       <w:pgNumType w:start="1"/>
@@ -2628,7 +2830,7 @@
     <w:name w:val="Normal"/>
     <w:qFormat/>
   </w:style>
-  <w:style w:type="paragraph" w:styleId="Heading1">
+  <w:style w:type="paragraph" w:styleId="Overskrift1">
     <w:name w:val="heading 1"/>
     <w:basedOn w:val="Normal"/>
     <w:next w:val="Normal"/>
@@ -2645,7 +2847,7 @@
       <w:szCs w:val="40"/>
     </w:rPr>
   </w:style>
-  <w:style w:type="paragraph" w:styleId="Heading2">
+  <w:style w:type="paragraph" w:styleId="Overskrift2">
     <w:name w:val="heading 2"/>
     <w:basedOn w:val="Normal"/>
     <w:next w:val="Normal"/>
@@ -2664,7 +2866,7 @@
       <w:szCs w:val="32"/>
     </w:rPr>
   </w:style>
-  <w:style w:type="paragraph" w:styleId="Heading3">
+  <w:style w:type="paragraph" w:styleId="Overskrift3">
     <w:name w:val="heading 3"/>
     <w:basedOn w:val="Normal"/>
     <w:next w:val="Normal"/>
@@ -2684,7 +2886,7 @@
       <w:szCs w:val="28"/>
     </w:rPr>
   </w:style>
-  <w:style w:type="paragraph" w:styleId="Heading4">
+  <w:style w:type="paragraph" w:styleId="Overskrift4">
     <w:name w:val="heading 4"/>
     <w:basedOn w:val="Normal"/>
     <w:next w:val="Normal"/>
@@ -2704,7 +2906,7 @@
       <w:szCs w:val="24"/>
     </w:rPr>
   </w:style>
-  <w:style w:type="paragraph" w:styleId="Heading5">
+  <w:style w:type="paragraph" w:styleId="Overskrift5">
     <w:name w:val="heading 5"/>
     <w:basedOn w:val="Normal"/>
     <w:next w:val="Normal"/>
@@ -2722,7 +2924,7 @@
       <w:color w:val="666666"/>
     </w:rPr>
   </w:style>
-  <w:style w:type="paragraph" w:styleId="Heading6">
+  <w:style w:type="paragraph" w:styleId="Overskrift6">
     <w:name w:val="heading 6"/>
     <w:basedOn w:val="Normal"/>
     <w:next w:val="Normal"/>
@@ -2741,13 +2943,13 @@
       <w:color w:val="666666"/>
     </w:rPr>
   </w:style>
-  <w:style w:type="character" w:default="1" w:styleId="DefaultParagraphFont">
+  <w:style w:type="character" w:default="1" w:styleId="Standardskriftforavsnitt">
     <w:name w:val="Default Paragraph Font"/>
     <w:uiPriority w:val="1"/>
     <w:semiHidden/>
     <w:unhideWhenUsed/>
   </w:style>
-  <w:style w:type="table" w:default="1" w:styleId="TableNormal">
+  <w:style w:type="table" w:default="1" w:styleId="Vanligtabell">
     <w:name w:val="Normal Table"/>
     <w:uiPriority w:val="99"/>
     <w:semiHidden/>
@@ -2762,13 +2964,13 @@
       </w:tblCellMar>
     </w:tblPr>
   </w:style>
-  <w:style w:type="numbering" w:default="1" w:styleId="NoList">
+  <w:style w:type="numbering" w:default="1" w:styleId="Ingenliste">
     <w:name w:val="No List"/>
     <w:uiPriority w:val="99"/>
     <w:semiHidden/>
     <w:unhideWhenUsed/>
   </w:style>
-  <w:style w:type="paragraph" w:styleId="Title">
+  <w:style w:type="paragraph" w:styleId="Tittel">
     <w:name w:val="Title"/>
     <w:basedOn w:val="Normal"/>
     <w:next w:val="Normal"/>
@@ -2784,7 +2986,7 @@
       <w:szCs w:val="52"/>
     </w:rPr>
   </w:style>
-  <w:style w:type="paragraph" w:styleId="Subtitle">
+  <w:style w:type="paragraph" w:styleId="Undertittel">
     <w:name w:val="Subtitle"/>
     <w:basedOn w:val="Normal"/>
     <w:next w:val="Normal"/>
@@ -2801,9 +3003,9 @@
       <w:szCs w:val="30"/>
     </w:rPr>
   </w:style>
-  <w:style w:type="character" w:styleId="Hyperlink">
+  <w:style w:type="character" w:styleId="Hyperkobling">
     <w:name w:val="Hyperlink"/>
-    <w:basedOn w:val="DefaultParagraphFont"/>
+    <w:basedOn w:val="Standardskriftforavsnitt"/>
     <w:uiPriority w:val="99"/>
     <w:unhideWhenUsed/>
     <w:rsid w:val="002E2E9B"/>
@@ -2812,9 +3014,9 @@
       <w:u w:val="single"/>
     </w:rPr>
   </w:style>
-  <w:style w:type="character" w:styleId="UnresolvedMention">
+  <w:style w:type="character" w:styleId="Ulstomtale">
     <w:name w:val="Unresolved Mention"/>
-    <w:basedOn w:val="DefaultParagraphFont"/>
+    <w:basedOn w:val="Standardskriftforavsnitt"/>
     <w:uiPriority w:val="99"/>
     <w:semiHidden/>
     <w:unhideWhenUsed/>
@@ -2824,7 +3026,7 @@
       <w:shd w:val="clear" w:color="auto" w:fill="E1DFDD"/>
     </w:rPr>
   </w:style>
-  <w:style w:type="paragraph" w:styleId="ListParagraph">
+  <w:style w:type="paragraph" w:styleId="Listeavsnitt">
     <w:name w:val="List Paragraph"/>
     <w:basedOn w:val="Normal"/>
     <w:uiPriority w:val="34"/>

</xml_diff>

<commit_message>
Task 7 with haversine done
</commit_message>
<xml_diff>
--- a/Assignment 2/Report - Assignment 2.docx
+++ b/Assignment 2/Report - Assignment 2.docx
@@ -468,27 +468,7 @@
           <w:szCs w:val="24"/>
           <w:lang w:val="en-US"/>
         </w:rPr>
-        <w:t xml:space="preserve">and the code for part 2 </w:t>
-      </w:r>
-      <w:proofErr w:type="gramStart"/>
-      <w:r>
-        <w:rPr>
-          <w:rFonts w:ascii="Lato" w:eastAsia="Lato" w:hAnsi="Lato" w:cs="Lato"/>
-          <w:sz w:val="24"/>
-          <w:szCs w:val="24"/>
-          <w:lang w:val="en-US"/>
-        </w:rPr>
-        <w:t>is located in</w:t>
-      </w:r>
-      <w:proofErr w:type="gramEnd"/>
-      <w:r>
-        <w:rPr>
-          <w:rFonts w:ascii="Lato" w:eastAsia="Lato" w:hAnsi="Lato" w:cs="Lato"/>
-          <w:sz w:val="24"/>
-          <w:szCs w:val="24"/>
-          <w:lang w:val="en-US"/>
-        </w:rPr>
-        <w:t xml:space="preserve"> </w:t>
+        <w:t xml:space="preserve">and the code for part 2 is located in </w:t>
       </w:r>
       <w:r>
         <w:rPr>
@@ -1396,20 +1376,8 @@
           <w:szCs w:val="24"/>
           <w:lang w:val="en-US"/>
         </w:rPr>
-        <w:t xml:space="preserve">tagged with these transportation mode labels. Do not count the rows </w:t>
-      </w:r>
-      <w:proofErr w:type="gramStart"/>
-      <w:r>
-        <w:rPr>
-          <w:rFonts w:ascii="Lato" w:eastAsia="Lato" w:hAnsi="Lato" w:cs="Lato"/>
-          <w:bCs/>
-          <w:sz w:val="24"/>
-          <w:szCs w:val="24"/>
-          <w:lang w:val="en-US"/>
-        </w:rPr>
-        <w:t>where</w:t>
-      </w:r>
-      <w:proofErr w:type="gramEnd"/>
+        <w:t>tagged with these transportation mode labels. Do not count the rows where</w:t>
+      </w:r>
     </w:p>
     <w:p>
       <w:pPr>
@@ -1684,6 +1652,7 @@
         <w:rPr>
           <w:rFonts w:ascii="Lato" w:eastAsia="Lato" w:hAnsi="Lato" w:cs="Lato"/>
           <w:bCs/>
+          <w:noProof/>
           <w:sz w:val="24"/>
           <w:szCs w:val="24"/>
           <w:lang w:val="en-US"/>
@@ -1778,6 +1747,116 @@
           <w:lang w:val="en-US"/>
         </w:rPr>
       </w:pPr>
+      <w:r>
+        <w:rPr>
+          <w:rFonts w:ascii="Lato" w:eastAsia="Lato" w:hAnsi="Lato" w:cs="Lato"/>
+          <w:bCs/>
+          <w:sz w:val="24"/>
+          <w:szCs w:val="24"/>
+          <w:lang w:val="en-US"/>
+        </w:rPr>
+        <w:t xml:space="preserve">In this task I shifted the </w:t>
+      </w:r>
+      <w:proofErr w:type="spellStart"/>
+      <w:r>
+        <w:rPr>
+          <w:rFonts w:ascii="Lato" w:eastAsia="Lato" w:hAnsi="Lato" w:cs="Lato"/>
+          <w:bCs/>
+          <w:sz w:val="24"/>
+          <w:szCs w:val="24"/>
+          <w:lang w:val="en-US"/>
+        </w:rPr>
+        <w:t>lat</w:t>
+      </w:r>
+      <w:proofErr w:type="spellEnd"/>
+      <w:r>
+        <w:rPr>
+          <w:rFonts w:ascii="Lato" w:eastAsia="Lato" w:hAnsi="Lato" w:cs="Lato"/>
+          <w:bCs/>
+          <w:sz w:val="24"/>
+          <w:szCs w:val="24"/>
+          <w:lang w:val="en-US"/>
+        </w:rPr>
+        <w:t xml:space="preserve"> and </w:t>
+      </w:r>
+      <w:proofErr w:type="spellStart"/>
+      <w:r>
+        <w:rPr>
+          <w:rFonts w:ascii="Lato" w:eastAsia="Lato" w:hAnsi="Lato" w:cs="Lato"/>
+          <w:bCs/>
+          <w:sz w:val="24"/>
+          <w:szCs w:val="24"/>
+          <w:lang w:val="en-US"/>
+        </w:rPr>
+        <w:t>lon</w:t>
+      </w:r>
+      <w:proofErr w:type="spellEnd"/>
+      <w:r>
+        <w:rPr>
+          <w:rFonts w:ascii="Lato" w:eastAsia="Lato" w:hAnsi="Lato" w:cs="Lato"/>
+          <w:bCs/>
+          <w:sz w:val="24"/>
+          <w:szCs w:val="24"/>
+          <w:lang w:val="en-US"/>
+        </w:rPr>
+        <w:t xml:space="preserve"> column so that each row had a start and end position. Then I calculated the distance for each set of points using haversine and then added up.</w:t>
+      </w:r>
+    </w:p>
+    <w:p>
+      <w:pPr>
+        <w:rPr>
+          <w:rFonts w:ascii="Lato" w:eastAsia="Lato" w:hAnsi="Lato" w:cs="Lato"/>
+          <w:bCs/>
+          <w:sz w:val="24"/>
+          <w:szCs w:val="24"/>
+          <w:lang w:val="en-US"/>
+        </w:rPr>
+      </w:pPr>
+      <w:r>
+        <w:rPr>
+          <w:rFonts w:ascii="Lato" w:eastAsia="Lato" w:hAnsi="Lato" w:cs="Lato"/>
+          <w:bCs/>
+          <w:sz w:val="24"/>
+          <w:szCs w:val="24"/>
+          <w:lang w:val="en-US"/>
+        </w:rPr>
+        <w:lastRenderedPageBreak/>
+        <w:drawing>
+          <wp:inline distT="0" distB="0" distL="0" distR="0" wp14:anchorId="1FC01FB1" wp14:editId="288C8E9C">
+            <wp:extent cx="4029637" cy="1267002"/>
+            <wp:effectExtent l="0" t="0" r="0" b="9525"/>
+            <wp:docPr id="6" name="Bilde 6"/>
+            <wp:cNvGraphicFramePr>
+              <a:graphicFrameLocks xmlns:a="http://schemas.openxmlformats.org/drawingml/2006/main" noChangeAspect="1"/>
+            </wp:cNvGraphicFramePr>
+            <a:graphic xmlns:a="http://schemas.openxmlformats.org/drawingml/2006/main">
+              <a:graphicData uri="http://schemas.openxmlformats.org/drawingml/2006/picture">
+                <pic:pic xmlns:pic="http://schemas.openxmlformats.org/drawingml/2006/picture">
+                  <pic:nvPicPr>
+                    <pic:cNvPr id="1" name=""/>
+                    <pic:cNvPicPr/>
+                  </pic:nvPicPr>
+                  <pic:blipFill>
+                    <a:blip r:embed="rId14"/>
+                    <a:stretch>
+                      <a:fillRect/>
+                    </a:stretch>
+                  </pic:blipFill>
+                  <pic:spPr>
+                    <a:xfrm>
+                      <a:off x="0" y="0"/>
+                      <a:ext cx="4029637" cy="1267002"/>
+                    </a:xfrm>
+                    <a:prstGeom prst="rect">
+                      <a:avLst/>
+                    </a:prstGeom>
+                  </pic:spPr>
+                </pic:pic>
+              </a:graphicData>
+            </a:graphic>
+          </wp:inline>
+        </w:drawing>
+      </w:r>
     </w:p>
     <w:p>
       <w:pPr>
@@ -1901,7 +1980,6 @@
           <w:szCs w:val="24"/>
           <w:lang w:val="en-US"/>
         </w:rPr>
-        <w:lastRenderedPageBreak/>
         <w:t xml:space="preserve">2.10: </w:t>
       </w:r>
       <w:r>
@@ -2093,8 +2171,8 @@
       </w:r>
     </w:p>
     <w:sectPr>
-      <w:headerReference w:type="default" r:id="rId14"/>
-      <w:footerReference w:type="default" r:id="rId15"/>
+      <w:headerReference w:type="default" r:id="rId15"/>
+      <w:footerReference w:type="default" r:id="rId16"/>
       <w:pgSz w:w="11909" w:h="16834"/>
       <w:pgMar w:top="1440" w:right="1440" w:bottom="1440" w:left="1440" w:header="720" w:footer="720" w:gutter="0"/>
       <w:pgNumType w:start="1"/>

</xml_diff>

<commit_message>
Task 2.11 is done
</commit_message>
<xml_diff>
--- a/Assignment 2/Report - Assignment 2.docx
+++ b/Assignment 2/Report - Assignment 2.docx
@@ -169,6 +169,15 @@
           <w:lang w:val="en-US"/>
         </w:rPr>
         <w:t>Vladislav Levitin</w:t>
+      </w:r>
+      <w:r>
+        <w:rPr>
+          <w:rFonts w:ascii="Lato" w:eastAsia="Lato" w:hAnsi="Lato" w:cs="Lato"/>
+          <w:sz w:val="24"/>
+          <w:szCs w:val="24"/>
+          <w:lang w:val="en-US"/>
+        </w:rPr>
+        <w:t xml:space="preserve"> and Kristian Tveiten</w:t>
       </w:r>
     </w:p>
     <w:p>
@@ -2187,7 +2196,7 @@
           </mc:Choice>
           <mc:Fallback>
             <w:pict>
-              <v:group w14:anchorId="5B01608D" id="Gruppe 16" o:spid="_x0000_s1026" style="position:absolute;margin-left:0;margin-top:50.85pt;width:522pt;height:341.25pt;z-index:251662336;mso-position-horizontal:center;mso-position-horizontal-relative:margin" coordsize="66294,43338" o:gfxdata="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">
+              <v:group w14:anchorId="29B204D2" id="Gruppe 16" o:spid="_x0000_s1026" style="position:absolute;margin-left:0;margin-top:50.85pt;width:522pt;height:341.25pt;z-index:251662336;mso-position-horizontal:center;mso-position-horizontal-relative:margin" coordsize="66294,43338" o:gfxdata="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">
                 <v:shapetype id="_x0000_t75" coordsize="21600,21600" o:spt="75" o:preferrelative="t" path="m@4@5l@4@11@9@11@9@5xe" filled="f" stroked="f">
                   <v:stroke joinstyle="miter"/>
                   <v:formulas>
@@ -2332,17 +2341,146 @@
         </w:rPr>
         <w:t>transportation_mode.</w:t>
       </w:r>
-    </w:p>
-    <w:p>
-      <w:pPr>
-        <w:rPr>
-          <w:rFonts w:ascii="Lato" w:eastAsia="Lato" w:hAnsi="Lato" w:cs="Lato"/>
-          <w:bCs/>
-          <w:sz w:val="24"/>
-          <w:szCs w:val="24"/>
-          <w:lang w:val="en-US"/>
-        </w:rPr>
-      </w:pPr>
+      <w:r>
+        <w:rPr>
+          <w:rFonts w:ascii="Lato" w:eastAsia="Lato" w:hAnsi="Lato" w:cs="Lato"/>
+          <w:bCs/>
+          <w:sz w:val="24"/>
+          <w:szCs w:val="24"/>
+          <w:lang w:val="en-US"/>
+        </w:rPr>
+        <w:t xml:space="preserve"> </w:t>
+      </w:r>
+    </w:p>
+    <w:p>
+      <w:pPr>
+        <w:rPr>
+          <w:rFonts w:ascii="Lato" w:eastAsia="Lato" w:hAnsi="Lato" w:cs="Lato"/>
+          <w:bCs/>
+          <w:sz w:val="24"/>
+          <w:szCs w:val="24"/>
+          <w:lang w:val="en-US"/>
+        </w:rPr>
+      </w:pPr>
+      <w:r>
+        <w:rPr>
+          <w:rFonts w:ascii="Lato" w:eastAsia="Lato" w:hAnsi="Lato" w:cs="Lato"/>
+          <w:bCs/>
+          <w:sz w:val="24"/>
+          <w:szCs w:val="24"/>
+          <w:lang w:val="en-US"/>
+        </w:rPr>
+        <w:t>MySQL has no simple mode syntax, this is why it was implemented mostly using Python instead.</w:t>
+      </w:r>
+      <w:r>
+        <w:rPr>
+          <w:rFonts w:ascii="Lato" w:eastAsia="Lato" w:hAnsi="Lato" w:cs="Lato"/>
+          <w:bCs/>
+          <w:sz w:val="24"/>
+          <w:szCs w:val="24"/>
+          <w:lang w:val="en-US"/>
+        </w:rPr>
+        <w:t xml:space="preserve"> When a user has multiple “modes” or most frequently used transport methods, one of them were picked at random.</w:t>
+      </w:r>
+    </w:p>
+    <w:p>
+      <w:pPr>
+        <w:rPr>
+          <w:rFonts w:ascii="Lato" w:eastAsia="Lato" w:hAnsi="Lato" w:cs="Lato"/>
+          <w:bCs/>
+          <w:sz w:val="24"/>
+          <w:szCs w:val="24"/>
+          <w:lang w:val="en-US"/>
+        </w:rPr>
+      </w:pPr>
+      <w:r>
+        <w:rPr>
+          <w:rFonts w:ascii="Lato" w:eastAsia="Lato" w:hAnsi="Lato" w:cs="Lato"/>
+          <w:bCs/>
+          <w:sz w:val="24"/>
+          <w:szCs w:val="24"/>
+          <w:lang w:val="en-US"/>
+        </w:rPr>
+        <w:drawing>
+          <wp:inline distT="0" distB="0" distL="0" distR="0" wp14:anchorId="2327307B" wp14:editId="1FECAFC3">
+            <wp:extent cx="2965072" cy="5848350"/>
+            <wp:effectExtent l="0" t="0" r="6985" b="0"/>
+            <wp:docPr id="17" name="Bilde 17"/>
+            <wp:cNvGraphicFramePr>
+              <a:graphicFrameLocks xmlns:a="http://schemas.openxmlformats.org/drawingml/2006/main" noChangeAspect="1"/>
+            </wp:cNvGraphicFramePr>
+            <a:graphic xmlns:a="http://schemas.openxmlformats.org/drawingml/2006/main">
+              <a:graphicData uri="http://schemas.openxmlformats.org/drawingml/2006/picture">
+                <pic:pic xmlns:pic="http://schemas.openxmlformats.org/drawingml/2006/picture">
+                  <pic:nvPicPr>
+                    <pic:cNvPr id="1" name=""/>
+                    <pic:cNvPicPr/>
+                  </pic:nvPicPr>
+                  <pic:blipFill>
+                    <a:blip r:embed="rId26"/>
+                    <a:stretch>
+                      <a:fillRect/>
+                    </a:stretch>
+                  </pic:blipFill>
+                  <pic:spPr>
+                    <a:xfrm>
+                      <a:off x="0" y="0"/>
+                      <a:ext cx="2968798" cy="5855700"/>
+                    </a:xfrm>
+                    <a:prstGeom prst="rect">
+                      <a:avLst/>
+                    </a:prstGeom>
+                  </pic:spPr>
+                </pic:pic>
+              </a:graphicData>
+            </a:graphic>
+          </wp:inline>
+        </w:drawing>
+      </w:r>
+      <w:r>
+        <w:rPr>
+          <w:rFonts w:ascii="Lato" w:eastAsia="Lato" w:hAnsi="Lato" w:cs="Lato"/>
+          <w:bCs/>
+          <w:sz w:val="24"/>
+          <w:szCs w:val="24"/>
+          <w:lang w:val="en-US"/>
+        </w:rPr>
+        <w:drawing>
+          <wp:inline distT="0" distB="0" distL="0" distR="0" wp14:anchorId="6A7111D5" wp14:editId="0EC617E9">
+            <wp:extent cx="2734057" cy="2781688"/>
+            <wp:effectExtent l="0" t="0" r="9525" b="0"/>
+            <wp:docPr id="18" name="Bilde 18"/>
+            <wp:cNvGraphicFramePr>
+              <a:graphicFrameLocks xmlns:a="http://schemas.openxmlformats.org/drawingml/2006/main" noChangeAspect="1"/>
+            </wp:cNvGraphicFramePr>
+            <a:graphic xmlns:a="http://schemas.openxmlformats.org/drawingml/2006/main">
+              <a:graphicData uri="http://schemas.openxmlformats.org/drawingml/2006/picture">
+                <pic:pic xmlns:pic="http://schemas.openxmlformats.org/drawingml/2006/picture">
+                  <pic:nvPicPr>
+                    <pic:cNvPr id="1" name=""/>
+                    <pic:cNvPicPr/>
+                  </pic:nvPicPr>
+                  <pic:blipFill>
+                    <a:blip r:embed="rId27"/>
+                    <a:stretch>
+                      <a:fillRect/>
+                    </a:stretch>
+                  </pic:blipFill>
+                  <pic:spPr>
+                    <a:xfrm>
+                      <a:off x="0" y="0"/>
+                      <a:ext cx="2734057" cy="2781688"/>
+                    </a:xfrm>
+                    <a:prstGeom prst="rect">
+                      <a:avLst/>
+                    </a:prstGeom>
+                  </pic:spPr>
+                </pic:pic>
+              </a:graphicData>
+            </a:graphic>
+          </wp:inline>
+        </w:drawing>
+      </w:r>
     </w:p>
     <w:p>
       <w:pPr>
@@ -2421,6 +2559,7 @@
           <w:szCs w:val="24"/>
           <w:lang w:val="en-US"/>
         </w:rPr>
+        <w:lastRenderedPageBreak/>
         <w:t xml:space="preserve">My solution followed the assignment description. </w:t>
       </w:r>
     </w:p>
@@ -2491,8 +2630,8 @@
       </w:pPr>
     </w:p>
     <w:sectPr>
-      <w:headerReference w:type="default" r:id="rId26"/>
-      <w:footerReference w:type="default" r:id="rId27"/>
+      <w:headerReference w:type="default" r:id="rId28"/>
+      <w:footerReference w:type="default" r:id="rId29"/>
       <w:pgSz w:w="11909" w:h="16834"/>
       <w:pgMar w:top="1440" w:right="1440" w:bottom="1440" w:left="1440" w:header="720" w:footer="720" w:gutter="0"/>
       <w:pgNumType w:start="1"/>

</xml_diff>